<commit_message>
Documentation - adding Design, update to Spec
</commit_message>
<xml_diff>
--- a/Documentation/Flashcard Specifications.docx
+++ b/Documentation/Flashcard Specifications.docx
@@ -13,23 +13,31 @@
     <w:p/>
     <w:p>
       <w:pPr>
-        <w:pStyle w:val="Subtitle"/>
+        <w:pStyle w:val="ListParagraph"/>
         <w:numPr>
           <w:ilvl w:val="0"/>
-          <w:numId w:val="2"/>
+          <w:numId w:val="3"/>
         </w:numPr>
-      </w:pPr>
-      <w:r>
-        <w:t>Upon user request, generate any random English word</w:t>
+        <w:spacing w:line="480" w:lineRule="auto"/>
+      </w:pPr>
+      <w:r>
+        <w:t xml:space="preserve">Upon user request, generate </w:t>
+      </w:r>
+      <w:r>
+        <w:t>a</w:t>
+      </w:r>
+      <w:r>
+        <w:t xml:space="preserve"> random English word</w:t>
       </w:r>
     </w:p>
     <w:p>
       <w:pPr>
-        <w:pStyle w:val="Subtitle"/>
+        <w:pStyle w:val="ListParagraph"/>
         <w:numPr>
           <w:ilvl w:val="1"/>
-          <w:numId w:val="2"/>
+          <w:numId w:val="3"/>
         </w:numPr>
+        <w:spacing w:line="480" w:lineRule="auto"/>
       </w:pPr>
       <w:r>
         <w:t>Display the randomly generated word</w:t>
@@ -37,11 +45,12 @@
     </w:p>
     <w:p>
       <w:pPr>
-        <w:pStyle w:val="Subtitle"/>
+        <w:pStyle w:val="ListParagraph"/>
         <w:numPr>
           <w:ilvl w:val="1"/>
-          <w:numId w:val="2"/>
+          <w:numId w:val="3"/>
         </w:numPr>
+        <w:spacing w:line="480" w:lineRule="auto"/>
       </w:pPr>
       <w:r>
         <w:t>Upon user request, d</w:t>
@@ -52,11 +61,12 @@
     </w:p>
     <w:p>
       <w:pPr>
-        <w:pStyle w:val="Subtitle"/>
+        <w:pStyle w:val="ListParagraph"/>
         <w:numPr>
           <w:ilvl w:val="2"/>
-          <w:numId w:val="2"/>
+          <w:numId w:val="3"/>
         </w:numPr>
+        <w:spacing w:line="480" w:lineRule="auto"/>
       </w:pPr>
       <w:r>
         <w:t>If no definition is available for the random word, do not display the word</w:t>
@@ -65,16 +75,23 @@
         <w:t>,</w:t>
       </w:r>
       <w:r>
-        <w:t xml:space="preserve"> and generate new word</w:t>
+        <w:t xml:space="preserve"> and generate </w:t>
+      </w:r>
+      <w:r>
+        <w:t xml:space="preserve">a </w:t>
+      </w:r>
+      <w:r>
+        <w:t>new word</w:t>
       </w:r>
     </w:p>
     <w:p>
       <w:pPr>
-        <w:pStyle w:val="Subtitle"/>
+        <w:pStyle w:val="ListParagraph"/>
         <w:numPr>
           <w:ilvl w:val="2"/>
-          <w:numId w:val="2"/>
+          <w:numId w:val="3"/>
         </w:numPr>
+        <w:spacing w:line="480" w:lineRule="auto"/>
       </w:pPr>
       <w:r>
         <w:t xml:space="preserve">If definition(s) </w:t>
@@ -103,11 +120,12 @@
     </w:p>
     <w:p>
       <w:pPr>
-        <w:pStyle w:val="Subtitle"/>
+        <w:pStyle w:val="ListParagraph"/>
         <w:numPr>
           <w:ilvl w:val="2"/>
-          <w:numId w:val="2"/>
+          <w:numId w:val="3"/>
         </w:numPr>
+        <w:spacing w:line="480" w:lineRule="auto"/>
       </w:pPr>
       <w:r>
         <w:t>If the word is offensive, do not display the word</w:t>
@@ -121,11 +139,12 @@
     </w:p>
     <w:p>
       <w:pPr>
-        <w:pStyle w:val="Subtitle"/>
+        <w:pStyle w:val="ListParagraph"/>
         <w:numPr>
           <w:ilvl w:val="0"/>
-          <w:numId w:val="2"/>
+          <w:numId w:val="3"/>
         </w:numPr>
+        <w:spacing w:line="480" w:lineRule="auto"/>
       </w:pPr>
       <w:r>
         <w:t>A counter must be visible for the user to see total number of words displayed</w:t>
@@ -260,6 +279,119 @@
     </w:lvl>
   </w:abstractNum>
   <w:abstractNum w:abstractNumId="1" w15:restartNumberingAfterBreak="0">
+    <w:nsid w:val="7BE95BB2"/>
+    <w:multiLevelType w:val="hybridMultilevel"/>
+    <w:tmpl w:val="6ED44C30"/>
+    <w:lvl w:ilvl="0" w:tplc="04090001">
+      <w:start w:val="1"/>
+      <w:numFmt w:val="bullet"/>
+      <w:lvlText w:val=""/>
+      <w:lvlJc w:val="left"/>
+      <w:pPr>
+        <w:ind w:left="720" w:hanging="360"/>
+      </w:pPr>
+      <w:rPr>
+        <w:rFonts w:ascii="Symbol" w:hAnsi="Symbol" w:hint="default"/>
+      </w:rPr>
+    </w:lvl>
+    <w:lvl w:ilvl="1" w:tplc="04090003">
+      <w:start w:val="1"/>
+      <w:numFmt w:val="bullet"/>
+      <w:lvlText w:val="o"/>
+      <w:lvlJc w:val="left"/>
+      <w:pPr>
+        <w:ind w:left="1440" w:hanging="360"/>
+      </w:pPr>
+      <w:rPr>
+        <w:rFonts w:ascii="Courier New" w:hAnsi="Courier New" w:cs="Courier New" w:hint="default"/>
+      </w:rPr>
+    </w:lvl>
+    <w:lvl w:ilvl="2" w:tplc="04090005">
+      <w:start w:val="1"/>
+      <w:numFmt w:val="bullet"/>
+      <w:lvlText w:val=""/>
+      <w:lvlJc w:val="left"/>
+      <w:pPr>
+        <w:ind w:left="2160" w:hanging="360"/>
+      </w:pPr>
+      <w:rPr>
+        <w:rFonts w:ascii="Wingdings" w:hAnsi="Wingdings" w:hint="default"/>
+      </w:rPr>
+    </w:lvl>
+    <w:lvl w:ilvl="3" w:tplc="04090001" w:tentative="1">
+      <w:start w:val="1"/>
+      <w:numFmt w:val="bullet"/>
+      <w:lvlText w:val=""/>
+      <w:lvlJc w:val="left"/>
+      <w:pPr>
+        <w:ind w:left="2880" w:hanging="360"/>
+      </w:pPr>
+      <w:rPr>
+        <w:rFonts w:ascii="Symbol" w:hAnsi="Symbol" w:hint="default"/>
+      </w:rPr>
+    </w:lvl>
+    <w:lvl w:ilvl="4" w:tplc="04090003" w:tentative="1">
+      <w:start w:val="1"/>
+      <w:numFmt w:val="bullet"/>
+      <w:lvlText w:val="o"/>
+      <w:lvlJc w:val="left"/>
+      <w:pPr>
+        <w:ind w:left="3600" w:hanging="360"/>
+      </w:pPr>
+      <w:rPr>
+        <w:rFonts w:ascii="Courier New" w:hAnsi="Courier New" w:cs="Courier New" w:hint="default"/>
+      </w:rPr>
+    </w:lvl>
+    <w:lvl w:ilvl="5" w:tplc="04090005" w:tentative="1">
+      <w:start w:val="1"/>
+      <w:numFmt w:val="bullet"/>
+      <w:lvlText w:val=""/>
+      <w:lvlJc w:val="left"/>
+      <w:pPr>
+        <w:ind w:left="4320" w:hanging="360"/>
+      </w:pPr>
+      <w:rPr>
+        <w:rFonts w:ascii="Wingdings" w:hAnsi="Wingdings" w:hint="default"/>
+      </w:rPr>
+    </w:lvl>
+    <w:lvl w:ilvl="6" w:tplc="04090001" w:tentative="1">
+      <w:start w:val="1"/>
+      <w:numFmt w:val="bullet"/>
+      <w:lvlText w:val=""/>
+      <w:lvlJc w:val="left"/>
+      <w:pPr>
+        <w:ind w:left="5040" w:hanging="360"/>
+      </w:pPr>
+      <w:rPr>
+        <w:rFonts w:ascii="Symbol" w:hAnsi="Symbol" w:hint="default"/>
+      </w:rPr>
+    </w:lvl>
+    <w:lvl w:ilvl="7" w:tplc="04090003" w:tentative="1">
+      <w:start w:val="1"/>
+      <w:numFmt w:val="bullet"/>
+      <w:lvlText w:val="o"/>
+      <w:lvlJc w:val="left"/>
+      <w:pPr>
+        <w:ind w:left="5760" w:hanging="360"/>
+      </w:pPr>
+      <w:rPr>
+        <w:rFonts w:ascii="Courier New" w:hAnsi="Courier New" w:cs="Courier New" w:hint="default"/>
+      </w:rPr>
+    </w:lvl>
+    <w:lvl w:ilvl="8" w:tplc="04090005" w:tentative="1">
+      <w:start w:val="1"/>
+      <w:numFmt w:val="bullet"/>
+      <w:lvlText w:val=""/>
+      <w:lvlJc w:val="left"/>
+      <w:pPr>
+        <w:ind w:left="6480" w:hanging="360"/>
+      </w:pPr>
+      <w:rPr>
+        <w:rFonts w:ascii="Wingdings" w:hAnsi="Wingdings" w:hint="default"/>
+      </w:rPr>
+    </w:lvl>
+  </w:abstractNum>
+  <w:abstractNum w:abstractNumId="2" w15:restartNumberingAfterBreak="0">
     <w:nsid w:val="7E13720D"/>
     <w:multiLevelType w:val="hybridMultilevel"/>
     <w:tmpl w:val="42AC1E8A"/>
@@ -376,6 +508,9 @@
     <w:abstractNumId w:val="0"/>
   </w:num>
   <w:num w:numId="2">
+    <w:abstractNumId w:val="2"/>
+  </w:num>
+  <w:num w:numId="3">
     <w:abstractNumId w:val="1"/>
   </w:num>
 </w:numbering>

</xml_diff>